<commit_message>
UK ID MASTER ALL FINISHED
</commit_message>
<xml_diff>
--- a/0-原始素材/英国/NATT-WEEK1-英国工业设计硕士院校信息-马克笔设计留学-2020版.docx
+++ b/0-原始素材/英国/NATT-WEEK1-英国工业设计硕士院校信息-马克笔设计留学-2020版.docx
@@ -2929,6 +2929,22 @@
           <w:color w:val="0432FF"/>
         </w:rPr>
       </w:pPr>
+      <w:r>
+        <w:rPr>
+          <w:rFonts w:hint="eastAsia"/>
+        </w:rPr>
+        <w:lastRenderedPageBreak/>
+        <w:t>完成</w:t>
+      </w:r>
+      <w:r>
+        <w:rPr>
+          <w:rFonts w:hint="eastAsia"/>
+        </w:rPr>
+        <w:t xml:space="preserve"> </w:t>
+      </w:r>
+      <w:r>
+        <w:t xml:space="preserve"> </w:t>
+      </w:r>
       <w:hyperlink r:id="rId14" w:history="1">
         <w:r>
           <w:rPr>
@@ -3424,6 +3440,14 @@
         </w:rPr>
         <w:t xml:space="preserve"> </w:t>
       </w:r>
+      <w:r>
+        <w:rPr>
+          <w:rFonts w:ascii="微软雅黑" w:eastAsia="微软雅黑" w:hAnsi="微软雅黑" w:hint="eastAsia"/>
+          <w:b/>
+          <w:color w:val="0432FF"/>
+        </w:rPr>
+        <w:t>完成！！</w:t>
+      </w:r>
       <w:hyperlink r:id="rId15" w:history="1">
         <w:r>
           <w:rPr>
@@ -3988,11 +4012,19 @@
       </w:pPr>
       <w:r>
         <w:rPr>
-          <w:rFonts w:ascii="微软雅黑" w:eastAsia="微软雅黑" w:hAnsi="微软雅黑"/>
+          <w:rFonts w:ascii="微软雅黑" w:eastAsia="微软雅黑" w:hAnsi="微软雅黑" w:hint="eastAsia"/>
           <w:b/>
           <w:color w:val="0432FF"/>
         </w:rPr>
         <w:lastRenderedPageBreak/>
+        <w:t>完成 ！</w:t>
+      </w:r>
+      <w:r>
+        <w:rPr>
+          <w:rFonts w:ascii="微软雅黑" w:eastAsia="微软雅黑" w:hAnsi="微软雅黑"/>
+          <w:b/>
+          <w:color w:val="0432FF"/>
+        </w:rPr>
         <w:fldChar w:fldCharType="begin"/>
       </w:r>
       <w:r>
@@ -4582,11 +4614,19 @@
       </w:pPr>
       <w:r>
         <w:rPr>
-          <w:rFonts w:ascii="微软雅黑" w:eastAsia="微软雅黑" w:hAnsi="微软雅黑"/>
+          <w:rFonts w:ascii="微软雅黑" w:eastAsia="微软雅黑" w:hAnsi="微软雅黑" w:hint="eastAsia"/>
           <w:b/>
           <w:color w:val="0432FF"/>
         </w:rPr>
         <w:lastRenderedPageBreak/>
+        <w:t xml:space="preserve">完成 </w:t>
+      </w:r>
+      <w:r>
+        <w:rPr>
+          <w:rFonts w:ascii="微软雅黑" w:eastAsia="微软雅黑" w:hAnsi="微软雅黑"/>
+          <w:b/>
+          <w:color w:val="0432FF"/>
+        </w:rPr>
         <w:fldChar w:fldCharType="begin"/>
       </w:r>
       <w:r>

</xml_diff>